<commit_message>
Some examples are added to madam's list V2
</commit_message>
<xml_diff>
--- a/MakingSentenceListFromMamExampleList.docx
+++ b/MakingSentenceListFromMamExampleList.docx
@@ -1174,44 +1174,22 @@
           <w:lang w:bidi="bn-IN"/>
         </w:rPr>
         <w:lastRenderedPageBreak/>
-        <w:t xml:space="preserve">এই হার আমি  </w:t>
-      </w:r>
-      <w:r>
-        <w:rPr>
-          <w:rFonts w:ascii="Nirmala UI" w:hAnsi="Nirmala UI" w:cs="Nirmala UI"/>
-          <w:color w:val="000000"/>
-          <w:sz w:val="28"/>
-          <w:szCs w:val="28"/>
-          <w:cs/>
-          <w:lang w:bidi="bn-IN"/>
-        </w:rPr>
-        <w:t xml:space="preserve">কখনই </w:t>
-      </w:r>
-      <w:r>
-        <w:rPr>
-          <w:rFonts w:ascii="Nirmala UI" w:hAnsi="Nirmala UI" w:cs="Nirmala UI"/>
-          <w:color w:val="000000"/>
-          <w:sz w:val="28"/>
-          <w:szCs w:val="28"/>
-          <w:cs/>
-          <w:lang w:bidi="bn-IN"/>
-        </w:rPr>
-        <w:t>মেনে নেবো না।</w:t>
-      </w:r>
-    </w:p>
-    <w:p>
-      <w:pPr>
-        <w:pStyle w:val="ListParagraph"/>
-        <w:numPr>
-          <w:ilvl w:val="1"/>
-          <w:numId w:val="1"/>
-        </w:numPr>
-        <w:autoSpaceDE w:val="0"/>
-        <w:autoSpaceDN w:val="0"/>
-        <w:adjustRightInd w:val="0"/>
-        <w:spacing w:after="0" w:line="240" w:lineRule="auto"/>
-        <w:rPr>
-          <w:rFonts w:ascii="Vrinda" w:hAnsi="Vrinda" w:cs="Arial Unicode MS" w:hint="cs"/>
+        <w:t>এই হার আমি  কখনই মেনে নেবো না।</w:t>
+      </w:r>
+    </w:p>
+    <w:p>
+      <w:pPr>
+        <w:pStyle w:val="ListParagraph"/>
+        <w:numPr>
+          <w:ilvl w:val="1"/>
+          <w:numId w:val="1"/>
+        </w:numPr>
+        <w:autoSpaceDE w:val="0"/>
+        <w:autoSpaceDN w:val="0"/>
+        <w:adjustRightInd w:val="0"/>
+        <w:spacing w:after="0" w:line="240" w:lineRule="auto"/>
+        <w:rPr>
+          <w:rFonts w:ascii="Vrinda" w:hAnsi="Vrinda" w:cs="Arial Unicode MS"/>
           <w:color w:val="000000"/>
           <w:sz w:val="28"/>
           <w:szCs w:val="28"/>
@@ -1271,10 +1249,41 @@
         <w:adjustRightInd w:val="0"/>
         <w:spacing w:after="0" w:line="240" w:lineRule="auto"/>
         <w:rPr>
+          <w:rFonts w:ascii="Vrinda" w:hAnsi="Vrinda" w:cs="Nirmala UI"/>
+          <w:color w:val="000000"/>
+          <w:sz w:val="28"/>
+          <w:szCs w:val="28"/>
+          <w:lang w:bidi="bn-IN"/>
+        </w:rPr>
+      </w:pPr>
+      <w:r>
+        <w:rPr>
           <w:rFonts w:ascii="Vrinda" w:hAnsi="Vrinda" w:cs="Nirmala UI" w:hint="cs"/>
           <w:color w:val="000000"/>
           <w:sz w:val="28"/>
           <w:szCs w:val="28"/>
+          <w:cs/>
+          <w:lang w:bidi="bn-IN"/>
+        </w:rPr>
+        <w:t>পাত্র অনেক ভালো চাকরি করে।</w:t>
+      </w:r>
+    </w:p>
+    <w:p>
+      <w:pPr>
+        <w:pStyle w:val="ListParagraph"/>
+        <w:numPr>
+          <w:ilvl w:val="1"/>
+          <w:numId w:val="1"/>
+        </w:numPr>
+        <w:autoSpaceDE w:val="0"/>
+        <w:autoSpaceDN w:val="0"/>
+        <w:adjustRightInd w:val="0"/>
+        <w:spacing w:after="0" w:line="240" w:lineRule="auto"/>
+        <w:rPr>
+          <w:rFonts w:ascii="Vrinda" w:hAnsi="Vrinda" w:cs="Nirmala UI"/>
+          <w:color w:val="000000"/>
+          <w:sz w:val="28"/>
+          <w:szCs w:val="35"/>
           <w:lang w:bidi="bn-IN"/>
         </w:rPr>
       </w:pPr>
@@ -1287,24 +1296,55 @@
           <w:cs/>
           <w:lang w:bidi="bn-IN"/>
         </w:rPr>
-        <w:t>পাত্র অনেক ভালো চাকরি করে।</w:t>
-      </w:r>
-    </w:p>
-    <w:p>
-      <w:pPr>
-        <w:pStyle w:val="ListParagraph"/>
-        <w:numPr>
-          <w:ilvl w:val="1"/>
-          <w:numId w:val="1"/>
-        </w:numPr>
-        <w:autoSpaceDE w:val="0"/>
-        <w:autoSpaceDN w:val="0"/>
-        <w:adjustRightInd w:val="0"/>
-        <w:spacing w:after="0" w:line="240" w:lineRule="auto"/>
+        <w:t>মেয়ে দেখতে পাত্র এলো।</w:t>
+      </w:r>
+    </w:p>
+    <w:p>
+      <w:pPr>
+        <w:pStyle w:val="ListParagraph"/>
+        <w:numPr>
+          <w:ilvl w:val="1"/>
+          <w:numId w:val="1"/>
+        </w:numPr>
+        <w:autoSpaceDE w:val="0"/>
+        <w:autoSpaceDN w:val="0"/>
+        <w:adjustRightInd w:val="0"/>
+        <w:spacing w:after="0" w:line="240" w:lineRule="auto"/>
+        <w:rPr>
+          <w:rFonts w:ascii="Vrinda" w:hAnsi="Vrinda" w:cs="Nirmala UI"/>
+          <w:color w:val="000000"/>
+          <w:sz w:val="28"/>
+          <w:szCs w:val="35"/>
+          <w:lang w:bidi="bn-IN"/>
+        </w:rPr>
+      </w:pPr>
+      <w:r>
         <w:rPr>
           <w:rFonts w:ascii="Vrinda" w:hAnsi="Vrinda" w:cs="Nirmala UI" w:hint="cs"/>
           <w:color w:val="000000"/>
           <w:sz w:val="28"/>
+          <w:szCs w:val="28"/>
+          <w:cs/>
+          <w:lang w:bidi="bn-IN"/>
+        </w:rPr>
+        <w:t>পানির পাত্র খালি কেন?</w:t>
+      </w:r>
+    </w:p>
+    <w:p>
+      <w:pPr>
+        <w:pStyle w:val="ListParagraph"/>
+        <w:numPr>
+          <w:ilvl w:val="1"/>
+          <w:numId w:val="1"/>
+        </w:numPr>
+        <w:autoSpaceDE w:val="0"/>
+        <w:autoSpaceDN w:val="0"/>
+        <w:adjustRightInd w:val="0"/>
+        <w:spacing w:after="0" w:line="240" w:lineRule="auto"/>
+        <w:rPr>
+          <w:rFonts w:ascii="Vrinda" w:hAnsi="Vrinda" w:cs="Nirmala UI"/>
+          <w:color w:val="000000"/>
+          <w:sz w:val="28"/>
           <w:szCs w:val="35"/>
           <w:lang w:bidi="bn-IN"/>
         </w:rPr>
@@ -1318,68 +1358,6 @@
           <w:cs/>
           <w:lang w:bidi="bn-IN"/>
         </w:rPr>
-        <w:t>মেয়ে দেখতে পাত্র এলো।</w:t>
-      </w:r>
-    </w:p>
-    <w:p>
-      <w:pPr>
-        <w:pStyle w:val="ListParagraph"/>
-        <w:numPr>
-          <w:ilvl w:val="1"/>
-          <w:numId w:val="1"/>
-        </w:numPr>
-        <w:autoSpaceDE w:val="0"/>
-        <w:autoSpaceDN w:val="0"/>
-        <w:adjustRightInd w:val="0"/>
-        <w:spacing w:after="0" w:line="240" w:lineRule="auto"/>
-        <w:rPr>
-          <w:rFonts w:ascii="Vrinda" w:hAnsi="Vrinda" w:cs="Nirmala UI" w:hint="cs"/>
-          <w:color w:val="000000"/>
-          <w:sz w:val="28"/>
-          <w:szCs w:val="35"/>
-          <w:lang w:bidi="bn-IN"/>
-        </w:rPr>
-      </w:pPr>
-      <w:r>
-        <w:rPr>
-          <w:rFonts w:ascii="Vrinda" w:hAnsi="Vrinda" w:cs="Nirmala UI" w:hint="cs"/>
-          <w:color w:val="000000"/>
-          <w:sz w:val="28"/>
-          <w:szCs w:val="28"/>
-          <w:cs/>
-          <w:lang w:bidi="bn-IN"/>
-        </w:rPr>
-        <w:t>পানির পাত্র খালি কেন?</w:t>
-      </w:r>
-    </w:p>
-    <w:p>
-      <w:pPr>
-        <w:pStyle w:val="ListParagraph"/>
-        <w:numPr>
-          <w:ilvl w:val="1"/>
-          <w:numId w:val="1"/>
-        </w:numPr>
-        <w:autoSpaceDE w:val="0"/>
-        <w:autoSpaceDN w:val="0"/>
-        <w:adjustRightInd w:val="0"/>
-        <w:spacing w:after="0" w:line="240" w:lineRule="auto"/>
-        <w:rPr>
-          <w:rFonts w:ascii="Vrinda" w:hAnsi="Vrinda" w:cs="Nirmala UI" w:hint="cs"/>
-          <w:color w:val="000000"/>
-          <w:sz w:val="28"/>
-          <w:szCs w:val="35"/>
-          <w:lang w:bidi="bn-IN"/>
-        </w:rPr>
-      </w:pPr>
-      <w:r>
-        <w:rPr>
-          <w:rFonts w:ascii="Vrinda" w:hAnsi="Vrinda" w:cs="Nirmala UI" w:hint="cs"/>
-          <w:color w:val="000000"/>
-          <w:sz w:val="28"/>
-          <w:szCs w:val="28"/>
-          <w:cs/>
-          <w:lang w:bidi="bn-IN"/>
-        </w:rPr>
         <w:t>পাত্র ভরে পানি নিয়ে আসো।</w:t>
       </w:r>
     </w:p>
@@ -1395,7 +1373,7 @@
         <w:adjustRightInd w:val="0"/>
         <w:spacing w:after="0" w:line="240" w:lineRule="auto"/>
         <w:rPr>
-          <w:rFonts w:ascii="Vrinda" w:hAnsi="Vrinda" w:cs="Nirmala UI" w:hint="cs"/>
+          <w:rFonts w:ascii="Vrinda" w:hAnsi="Vrinda" w:cs="Nirmala UI"/>
           <w:color w:val="000000"/>
           <w:sz w:val="28"/>
           <w:szCs w:val="35"/>
@@ -1431,6 +1409,7 @@
           <w:sz w:val="28"/>
           <w:szCs w:val="35"/>
           <w:rtl/>
+          <w:cs/>
           <w:lang w:bidi="bn-IN"/>
         </w:rPr>
       </w:pPr>
@@ -1483,6 +1462,174 @@
           <w:lang w:bidi="bn-IN"/>
         </w:rPr>
         <w:t xml:space="preserve"> : come/pure</w:t>
+      </w:r>
+    </w:p>
+    <w:p>
+      <w:pPr>
+        <w:pStyle w:val="ListParagraph"/>
+        <w:numPr>
+          <w:ilvl w:val="1"/>
+          <w:numId w:val="1"/>
+        </w:numPr>
+        <w:spacing w:after="0" w:line="240" w:lineRule="auto"/>
+        <w:rPr>
+          <w:rFonts w:ascii="Vrinda" w:hAnsi="Vrinda" w:cs="Vrinda"/>
+          <w:color w:val="000000"/>
+          <w:sz w:val="28"/>
+          <w:szCs w:val="28"/>
+          <w:lang w:bidi="bn-IN"/>
+        </w:rPr>
+      </w:pPr>
+      <w:r>
+        <w:rPr>
+          <w:rFonts w:ascii="Nirmala UI" w:hAnsi="Nirmala UI" w:cs="Nirmala UI" w:hint="cs"/>
+          <w:color w:val="000000"/>
+          <w:sz w:val="28"/>
+          <w:szCs w:val="28"/>
+          <w:cs/>
+          <w:lang w:bidi="bn-IN"/>
+        </w:rPr>
+        <w:t>আসল টাকা ধরলেই বোঝা যায়।</w:t>
+      </w:r>
+    </w:p>
+    <w:p>
+      <w:pPr>
+        <w:pStyle w:val="ListParagraph"/>
+        <w:numPr>
+          <w:ilvl w:val="1"/>
+          <w:numId w:val="1"/>
+        </w:numPr>
+        <w:spacing w:after="0" w:line="240" w:lineRule="auto"/>
+        <w:rPr>
+          <w:rFonts w:ascii="Vrinda" w:hAnsi="Vrinda" w:cs="Vrinda" w:hint="cs"/>
+          <w:color w:val="000000"/>
+          <w:sz w:val="28"/>
+          <w:szCs w:val="28"/>
+          <w:lang w:bidi="bn-IN"/>
+        </w:rPr>
+      </w:pPr>
+      <w:r>
+        <w:rPr>
+          <w:rFonts w:ascii="Nirmala UI" w:hAnsi="Nirmala UI" w:cs="Nirmala UI" w:hint="cs"/>
+          <w:color w:val="000000"/>
+          <w:sz w:val="28"/>
+          <w:szCs w:val="28"/>
+          <w:cs/>
+          <w:lang w:bidi="bn-IN"/>
+        </w:rPr>
+        <w:t>সে কাজ সেরেই চলে আসল ।</w:t>
+      </w:r>
+    </w:p>
+    <w:p>
+      <w:pPr>
+        <w:pStyle w:val="ListParagraph"/>
+        <w:numPr>
+          <w:ilvl w:val="1"/>
+          <w:numId w:val="1"/>
+        </w:numPr>
+        <w:spacing w:after="0" w:line="240" w:lineRule="auto"/>
+        <w:rPr>
+          <w:rFonts w:ascii="Vrinda" w:hAnsi="Vrinda" w:cs="Vrinda" w:hint="cs"/>
+          <w:color w:val="000000"/>
+          <w:sz w:val="28"/>
+          <w:szCs w:val="28"/>
+          <w:lang w:bidi="bn-IN"/>
+        </w:rPr>
+      </w:pPr>
+      <w:r>
+        <w:rPr>
+          <w:rFonts w:ascii="Nirmala UI" w:hAnsi="Nirmala UI" w:cs="Nirmala UI" w:hint="cs"/>
+          <w:color w:val="000000"/>
+          <w:sz w:val="28"/>
+          <w:szCs w:val="28"/>
+          <w:cs/>
+          <w:lang w:bidi="bn-IN"/>
+        </w:rPr>
+        <w:t>আসল মধু পানিতে মিশেনা।</w:t>
+      </w:r>
+    </w:p>
+    <w:p>
+      <w:pPr>
+        <w:pStyle w:val="ListParagraph"/>
+        <w:numPr>
+          <w:ilvl w:val="1"/>
+          <w:numId w:val="1"/>
+        </w:numPr>
+        <w:spacing w:after="0" w:line="240" w:lineRule="auto"/>
+        <w:rPr>
+          <w:rFonts w:ascii="Vrinda" w:hAnsi="Vrinda" w:cs="Vrinda" w:hint="cs"/>
+          <w:color w:val="000000"/>
+          <w:sz w:val="28"/>
+          <w:szCs w:val="28"/>
+          <w:lang w:bidi="bn-IN"/>
+        </w:rPr>
+      </w:pPr>
+      <w:r>
+        <w:rPr>
+          <w:rFonts w:ascii="Nirmala UI" w:hAnsi="Nirmala UI" w:cs="Nirmala UI" w:hint="cs"/>
+          <w:color w:val="000000"/>
+          <w:sz w:val="28"/>
+          <w:szCs w:val="28"/>
+          <w:cs/>
+          <w:lang w:bidi="bn-IN"/>
+        </w:rPr>
+        <w:t>আসল প্রতিভা দমিয়ে রাখা যায়না।</w:t>
+      </w:r>
+    </w:p>
+    <w:p>
+      <w:pPr>
+        <w:pStyle w:val="ListParagraph"/>
+        <w:numPr>
+          <w:ilvl w:val="1"/>
+          <w:numId w:val="1"/>
+        </w:numPr>
+        <w:spacing w:after="0" w:line="240" w:lineRule="auto"/>
+        <w:rPr>
+          <w:rFonts w:ascii="Vrinda" w:hAnsi="Vrinda" w:cs="Vrinda" w:hint="cs"/>
+          <w:color w:val="000000"/>
+          <w:sz w:val="28"/>
+          <w:szCs w:val="28"/>
+          <w:lang w:bidi="bn-IN"/>
+        </w:rPr>
+      </w:pPr>
+      <w:r>
+        <w:rPr>
+          <w:rFonts w:ascii="Nirmala UI" w:hAnsi="Nirmala UI" w:cs="Nirmala UI" w:hint="cs"/>
+          <w:color w:val="000000"/>
+          <w:sz w:val="28"/>
+          <w:szCs w:val="28"/>
+          <w:cs/>
+          <w:lang w:bidi="bn-IN"/>
+        </w:rPr>
+        <w:t>দিন শেষে কে জিতল সেটাই হল আসল বিষয়।</w:t>
+      </w:r>
+    </w:p>
+    <w:p>
+      <w:pPr>
+        <w:pStyle w:val="ListParagraph"/>
+        <w:numPr>
+          <w:ilvl w:val="1"/>
+          <w:numId w:val="1"/>
+        </w:numPr>
+        <w:spacing w:after="0" w:line="240" w:lineRule="auto"/>
+        <w:rPr>
+          <w:rFonts w:ascii="Vrinda" w:hAnsi="Vrinda" w:cs="Vrinda"/>
+          <w:color w:val="000000"/>
+          <w:sz w:val="28"/>
+          <w:szCs w:val="28"/>
+          <w:lang w:bidi="bn-IN"/>
+        </w:rPr>
+      </w:pPr>
+      <w:r>
+        <w:rPr>
+          <w:rFonts w:ascii="Nirmala UI" w:hAnsi="Nirmala UI" w:cs="Nirmala UI" w:hint="cs"/>
+          <w:color w:val="000000"/>
+          <w:sz w:val="28"/>
+          <w:szCs w:val="28"/>
+          <w:cs/>
+          <w:lang w:bidi="bn-IN"/>
+        </w:rPr>
+        <w:t>সে কখন আসল?</w:t>
       </w:r>
       <w:bookmarkStart w:id="0" w:name="_GoBack"/>
       <w:bookmarkEnd w:id="0"/>

</xml_diff>

<commit_message>
more five words are added total now 18
</commit_message>
<xml_diff>
--- a/MakingSentenceListFromMamExampleList.docx
+++ b/MakingSentenceListFromMamExampleList.docx
@@ -8612,15 +8612,36 @@
           <w:cs/>
           <w:lang w:bidi="bn-IN"/>
         </w:rPr>
-        <w:t>পত্র</w:t>
-      </w:r>
-      <w:r>
-        <w:rPr>
-          <w:rFonts w:ascii="Vrinda" w:eastAsia="Vrinda" w:hAnsi="Vrinda" w:cs="Vrinda"/>
-          <w:color w:val="000000"/>
-          <w:sz w:val="28"/>
-        </w:rPr>
-        <w:t xml:space="preserve"> : letter/leaf</w:t>
+        <w:t>পত্</w:t>
+      </w:r>
+      <w:proofErr w:type="gramStart"/>
+      <w:r>
+        <w:rPr>
+          <w:rFonts w:ascii="Vrinda" w:eastAsia="Vrinda" w:hAnsi="Vrinda" w:cs="Nirmala UI"/>
+          <w:color w:val="000000"/>
+          <w:sz w:val="28"/>
+          <w:szCs w:val="28"/>
+          <w:cs/>
+          <w:lang w:bidi="bn-IN"/>
+        </w:rPr>
+        <w:t>র</w:t>
+      </w:r>
+      <w:r>
+        <w:rPr>
+          <w:rFonts w:ascii="Vrinda" w:eastAsia="Vrinda" w:hAnsi="Vrinda" w:cs="Vrinda"/>
+          <w:color w:val="000000"/>
+          <w:sz w:val="28"/>
+        </w:rPr>
+        <w:t xml:space="preserve"> :</w:t>
+      </w:r>
+      <w:proofErr w:type="gramEnd"/>
+      <w:r>
+        <w:rPr>
+          <w:rFonts w:ascii="Vrinda" w:eastAsia="Vrinda" w:hAnsi="Vrinda" w:cs="Vrinda"/>
+          <w:color w:val="000000"/>
+          <w:sz w:val="28"/>
+        </w:rPr>
+        <w:t xml:space="preserve"> letter/leaf</w:t>
       </w:r>
     </w:p>
     <w:p>
@@ -9298,19 +9319,316 @@
           <w:sz w:val="28"/>
           <w:lang w:bidi="bn-IN"/>
         </w:rPr>
-        <w:t>(net/fraud</w:t>
+        <w:t>(net/fraud)</w:t>
+      </w:r>
+    </w:p>
+    <w:p>
+      <w:pPr>
+        <w:spacing w:after="0" w:line="240" w:lineRule="auto"/>
+        <w:rPr>
+          <w:rFonts w:ascii="Vrinda" w:eastAsia="Vrinda" w:hAnsi="Vrinda" w:cs="Arial Unicode MS"/>
+          <w:color w:val="000000"/>
+          <w:sz w:val="28"/>
+          <w:lang w:bidi="bn-IN"/>
+        </w:rPr>
+      </w:pPr>
+      <w:r>
+        <w:rPr>
+          <w:rFonts w:ascii="Vrinda" w:eastAsia="Vrinda" w:hAnsi="Vrinda" w:cs="Arial Unicode MS" w:hint="cs"/>
+          <w:color w:val="000000"/>
+          <w:sz w:val="28"/>
+          <w:cs/>
+          <w:lang w:bidi="bn-IN"/>
+        </w:rPr>
+        <w:t>১৪। চাল(</w:t>
+      </w:r>
+      <w:r>
+        <w:rPr>
+          <w:rFonts w:ascii="Vrinda" w:eastAsia="Vrinda" w:hAnsi="Vrinda" w:cs="Arial Unicode MS"/>
+          <w:color w:val="000000"/>
+          <w:sz w:val="28"/>
+          <w:lang w:bidi="bn-IN"/>
+        </w:rPr>
+        <w:t>rice/strategy</w:t>
+      </w:r>
+      <w:r>
+        <w:rPr>
+          <w:rFonts w:ascii="Vrinda" w:eastAsia="Vrinda" w:hAnsi="Vrinda" w:cs="Arial Unicode MS" w:hint="cs"/>
+          <w:color w:val="000000"/>
+          <w:sz w:val="28"/>
+          <w:cs/>
+          <w:lang w:bidi="bn-IN"/>
+        </w:rPr>
+        <w:t>)</w:t>
+      </w:r>
+    </w:p>
+    <w:p>
+      <w:pPr>
+        <w:spacing w:after="0" w:line="240" w:lineRule="auto"/>
+        <w:rPr>
+          <w:rFonts w:ascii="Nirmala UI" w:eastAsia="Vrinda" w:hAnsi="Nirmala UI" w:cs="Nirmala UI"/>
+          <w:color w:val="000000"/>
+          <w:sz w:val="28"/>
+          <w:lang w:bidi="bn-IN"/>
+        </w:rPr>
+      </w:pPr>
+      <w:r>
+        <w:rPr>
+          <w:rFonts w:ascii="Vrinda" w:eastAsia="Vrinda" w:hAnsi="Vrinda" w:cs="Arial Unicode MS" w:hint="cs"/>
+          <w:color w:val="000000"/>
+          <w:sz w:val="28"/>
+          <w:cs/>
+          <w:lang w:bidi="bn-IN"/>
+        </w:rPr>
+        <w:t xml:space="preserve">১৫। </w:t>
+      </w:r>
+      <w:r>
+        <w:rPr>
+          <w:rFonts w:ascii="Nirmala UI" w:eastAsia="Vrinda" w:hAnsi="Nirmala UI" w:cs="Nirmala UI" w:hint="cs"/>
+          <w:color w:val="000000"/>
+          <w:sz w:val="28"/>
+          <w:cs/>
+          <w:lang w:bidi="bn-IN"/>
+        </w:rPr>
+        <w:t>মেলা (</w:t>
+      </w:r>
+      <w:r>
+        <w:rPr>
+          <w:rFonts w:ascii="Nirmala UI" w:eastAsia="Vrinda" w:hAnsi="Nirmala UI" w:cs="Nirmala UI"/>
+          <w:color w:val="000000"/>
+          <w:sz w:val="28"/>
+          <w:lang w:bidi="bn-IN"/>
+        </w:rPr>
+        <w:t>opening/fair</w:t>
+      </w:r>
+      <w:r>
+        <w:rPr>
+          <w:rFonts w:ascii="Nirmala UI" w:eastAsia="Vrinda" w:hAnsi="Nirmala UI" w:cs="Nirmala UI" w:hint="cs"/>
+          <w:color w:val="000000"/>
+          <w:sz w:val="28"/>
+          <w:cs/>
+          <w:lang w:bidi="bn-IN"/>
+        </w:rPr>
+        <w:t>)</w:t>
+      </w:r>
+    </w:p>
+    <w:p>
+      <w:pPr>
+        <w:spacing w:after="0" w:line="240" w:lineRule="auto"/>
+        <w:rPr>
+          <w:rFonts w:ascii="Nirmala UI" w:eastAsia="Vrinda" w:hAnsi="Nirmala UI" w:cs="Nirmala UI"/>
+          <w:color w:val="000000"/>
+          <w:sz w:val="28"/>
+          <w:lang w:bidi="bn-IN"/>
+        </w:rPr>
+      </w:pPr>
+      <w:r>
+        <w:rPr>
+          <w:rFonts w:ascii="Nirmala UI" w:eastAsia="Vrinda" w:hAnsi="Nirmala UI" w:cs="Nirmala UI" w:hint="cs"/>
+          <w:color w:val="000000"/>
+          <w:sz w:val="28"/>
+          <w:cs/>
+          <w:lang w:bidi="bn-IN"/>
+        </w:rPr>
+        <w:t>১৬।</w:t>
+      </w:r>
+      <w:r>
+        <w:rPr>
+          <w:rFonts w:ascii="Nirmala UI" w:eastAsia="Vrinda" w:hAnsi="Nirmala UI" w:cs="Nirmala UI" w:hint="cs"/>
+          <w:color w:val="000000"/>
+          <w:sz w:val="28"/>
+          <w:cs/>
+          <w:lang w:bidi="bn-IN"/>
+        </w:rPr>
+        <w:t>ফল(</w:t>
+      </w:r>
+      <w:r>
+        <w:rPr>
+          <w:rFonts w:ascii="Nirmala UI" w:eastAsia="Vrinda" w:hAnsi="Nirmala UI" w:cs="Nirmala UI"/>
+          <w:color w:val="000000"/>
+          <w:sz w:val="28"/>
+          <w:lang w:bidi="bn-IN"/>
+        </w:rPr>
+        <w:t>Fruit/result</w:t>
+      </w:r>
+      <w:r>
+        <w:rPr>
+          <w:rFonts w:ascii="Nirmala UI" w:eastAsia="Vrinda" w:hAnsi="Nirmala UI" w:cs="Nirmala UI" w:hint="cs"/>
+          <w:color w:val="000000"/>
+          <w:sz w:val="28"/>
+          <w:cs/>
+          <w:lang w:bidi="bn-IN"/>
+        </w:rPr>
+        <w:t>)</w:t>
+      </w:r>
+    </w:p>
+    <w:p>
+      <w:pPr>
+        <w:spacing w:after="0" w:line="240" w:lineRule="auto"/>
+        <w:rPr>
+          <w:rFonts w:ascii="Nirmala UI" w:eastAsia="Vrinda" w:hAnsi="Nirmala UI" w:cs="Nirmala UI" w:hint="cs"/>
+          <w:color w:val="000000"/>
+          <w:sz w:val="28"/>
+          <w:cs/>
+          <w:lang w:bidi="bn-IN"/>
+        </w:rPr>
+      </w:pPr>
+      <w:r>
+        <w:rPr>
+          <w:rFonts w:ascii="Nirmala UI" w:eastAsia="Vrinda" w:hAnsi="Nirmala UI" w:cs="Nirmala UI" w:hint="cs"/>
+          <w:color w:val="000000"/>
+          <w:sz w:val="28"/>
+          <w:cs/>
+          <w:lang w:bidi="bn-IN"/>
+        </w:rPr>
+        <w:t>১৭।</w:t>
+      </w:r>
+      <w:r>
+        <w:rPr>
+          <w:rFonts w:ascii="Nirmala UI" w:eastAsia="Vrinda" w:hAnsi="Nirmala UI" w:cs="Nirmala UI" w:hint="cs"/>
+          <w:color w:val="000000"/>
+          <w:sz w:val="28"/>
+          <w:cs/>
+          <w:lang w:bidi="bn-IN"/>
+        </w:rPr>
+        <w:t>পাল(</w:t>
+      </w:r>
+      <w:r>
+        <w:rPr>
+          <w:rFonts w:ascii="Nirmala UI" w:eastAsia="Vrinda" w:hAnsi="Nirmala UI" w:cs="Nirmala UI"/>
+          <w:color w:val="000000"/>
+          <w:sz w:val="28"/>
+          <w:lang w:bidi="bn-IN"/>
+        </w:rPr>
+        <w:t>herd/snail</w:t>
+      </w:r>
+      <w:r>
+        <w:rPr>
+          <w:rFonts w:ascii="Nirmala UI" w:eastAsia="Vrinda" w:hAnsi="Nirmala UI" w:cs="Nirmala UI" w:hint="cs"/>
+          <w:color w:val="000000"/>
+          <w:sz w:val="28"/>
+          <w:cs/>
+          <w:lang w:bidi="bn-IN"/>
+        </w:rPr>
+        <w:t>)</w:t>
+      </w:r>
+    </w:p>
+    <w:p>
+      <w:pPr>
+        <w:spacing w:after="0" w:line="240" w:lineRule="auto"/>
+        <w:rPr>
+          <w:rFonts w:ascii="Nirmala UI" w:eastAsia="Vrinda" w:hAnsi="Nirmala UI" w:cs="Nirmala UI" w:hint="cs"/>
+          <w:color w:val="000000"/>
+          <w:sz w:val="28"/>
+          <w:lang w:bidi="bn-IN"/>
+        </w:rPr>
+      </w:pPr>
+      <w:r>
+        <w:rPr>
+          <w:rFonts w:ascii="Nirmala UI" w:eastAsia="Vrinda" w:hAnsi="Nirmala UI" w:cs="Nirmala UI" w:hint="cs"/>
+          <w:color w:val="000000"/>
+          <w:sz w:val="28"/>
+          <w:cs/>
+          <w:lang w:bidi="bn-IN"/>
+        </w:rPr>
+        <w:t>১৮।</w:t>
+      </w:r>
+      <w:r>
+        <w:rPr>
+          <w:rFonts w:ascii="Nirmala UI" w:eastAsia="Vrinda" w:hAnsi="Nirmala UI" w:cs="Nirmala UI" w:hint="cs"/>
+          <w:color w:val="000000"/>
+          <w:sz w:val="28"/>
+          <w:cs/>
+          <w:lang w:bidi="bn-IN"/>
+        </w:rPr>
+        <w:t>সিদ্ধ (</w:t>
+      </w:r>
+      <w:r>
+        <w:rPr>
+          <w:rFonts w:ascii="Nirmala UI" w:eastAsia="Vrinda" w:hAnsi="Nirmala UI" w:cs="Nirmala UI"/>
+          <w:color w:val="000000"/>
+          <w:sz w:val="28"/>
+          <w:lang w:bidi="bn-IN"/>
+        </w:rPr>
+        <w:t>boil/satisfy</w:t>
+      </w:r>
+      <w:r>
+        <w:rPr>
+          <w:rFonts w:ascii="Nirmala UI" w:eastAsia="Vrinda" w:hAnsi="Nirmala UI" w:cs="Nirmala UI" w:hint="cs"/>
+          <w:color w:val="000000"/>
+          <w:sz w:val="28"/>
+          <w:cs/>
+          <w:lang w:bidi="bn-IN"/>
+        </w:rPr>
+        <w:t>)</w:t>
+      </w:r>
+    </w:p>
+    <w:p>
+      <w:pPr>
+        <w:spacing w:after="0" w:line="240" w:lineRule="auto"/>
+        <w:rPr>
+          <w:rFonts w:ascii="Nirmala UI" w:eastAsia="Vrinda" w:hAnsi="Nirmala UI" w:cs="Nirmala UI" w:hint="cs"/>
+          <w:color w:val="000000"/>
+          <w:sz w:val="28"/>
+          <w:lang w:bidi="bn-IN"/>
+        </w:rPr>
+      </w:pPr>
+      <w:r>
+        <w:rPr>
+          <w:rFonts w:ascii="Nirmala UI" w:eastAsia="Vrinda" w:hAnsi="Nirmala UI" w:cs="Nirmala UI" w:hint="cs"/>
+          <w:color w:val="000000"/>
+          <w:sz w:val="28"/>
+          <w:cs/>
+          <w:lang w:bidi="bn-IN"/>
+        </w:rPr>
+        <w:t>১৯।</w:t>
       </w:r>
       <w:bookmarkStart w:id="0" w:name="_GoBack"/>
       <w:bookmarkEnd w:id="0"/>
-      <w:r>
-        <w:rPr>
-          <w:rFonts w:ascii="Vrinda" w:eastAsia="Vrinda" w:hAnsi="Vrinda" w:cs="Arial Unicode MS"/>
-          <w:color w:val="000000"/>
-          <w:sz w:val="28"/>
-          <w:lang w:bidi="bn-IN"/>
-        </w:rPr>
-        <w:t>)</w:t>
-      </w:r>
+    </w:p>
+    <w:p>
+      <w:pPr>
+        <w:spacing w:after="0" w:line="240" w:lineRule="auto"/>
+        <w:rPr>
+          <w:rFonts w:ascii="Nirmala UI" w:eastAsia="Vrinda" w:hAnsi="Nirmala UI" w:cs="Nirmala UI"/>
+          <w:color w:val="000000"/>
+          <w:sz w:val="28"/>
+          <w:lang w:bidi="bn-IN"/>
+        </w:rPr>
+      </w:pPr>
+      <w:r>
+        <w:rPr>
+          <w:rFonts w:ascii="Nirmala UI" w:eastAsia="Vrinda" w:hAnsi="Nirmala UI" w:cs="Nirmala UI" w:hint="cs"/>
+          <w:color w:val="000000"/>
+          <w:sz w:val="28"/>
+          <w:cs/>
+          <w:lang w:bidi="bn-IN"/>
+        </w:rPr>
+        <w:t>২০।</w:t>
+      </w:r>
+    </w:p>
+    <w:p>
+      <w:pPr>
+        <w:spacing w:after="0" w:line="240" w:lineRule="auto"/>
+        <w:rPr>
+          <w:rFonts w:ascii="Vrinda" w:eastAsia="Vrinda" w:hAnsi="Vrinda" w:cs="Arial Unicode MS" w:hint="cs"/>
+          <w:color w:val="000000"/>
+          <w:sz w:val="28"/>
+          <w:lang w:bidi="bn-IN"/>
+        </w:rPr>
+      </w:pPr>
+    </w:p>
+    <w:p>
+      <w:pPr>
+        <w:spacing w:after="0" w:line="240" w:lineRule="auto"/>
+        <w:rPr>
+          <w:rFonts w:ascii="Vrinda" w:eastAsia="Vrinda" w:hAnsi="Vrinda" w:cs="Arial Unicode MS" w:hint="cs"/>
+          <w:color w:val="000000"/>
+          <w:sz w:val="28"/>
+          <w:cs/>
+          <w:lang w:bidi="bn-IN"/>
+        </w:rPr>
+      </w:pPr>
     </w:p>
     <w:p>
       <w:pPr>

</xml_diff>

<commit_message>
21 words in total
</commit_message>
<xml_diff>
--- a/MakingSentenceListFromMamExampleList.docx
+++ b/MakingSentenceListFromMamExampleList.docx
@@ -9466,13 +9466,23 @@
       <w:pPr>
         <w:spacing w:after="0" w:line="240" w:lineRule="auto"/>
         <w:rPr>
+          <w:rFonts w:ascii="Nirmala UI" w:eastAsia="Vrinda" w:hAnsi="Nirmala UI" w:cs="Nirmala UI"/>
+          <w:color w:val="000000"/>
+          <w:sz w:val="28"/>
+          <w:cs/>
+          <w:lang w:bidi="bn-IN"/>
+        </w:rPr>
+      </w:pPr>
+      <w:r>
+        <w:rPr>
           <w:rFonts w:ascii="Nirmala UI" w:eastAsia="Vrinda" w:hAnsi="Nirmala UI" w:cs="Nirmala UI" w:hint="cs"/>
           <w:color w:val="000000"/>
           <w:sz w:val="28"/>
           <w:cs/>
           <w:lang w:bidi="bn-IN"/>
         </w:rPr>
-      </w:pPr>
+        <w:t>১৭।</w:t>
+      </w:r>
       <w:r>
         <w:rPr>
           <w:rFonts w:ascii="Nirmala UI" w:eastAsia="Vrinda" w:hAnsi="Nirmala UI" w:cs="Nirmala UI" w:hint="cs"/>
@@ -9481,7 +9491,16 @@
           <w:cs/>
           <w:lang w:bidi="bn-IN"/>
         </w:rPr>
-        <w:t>১৭।</w:t>
+        <w:t>পাল(</w:t>
+      </w:r>
+      <w:r>
+        <w:rPr>
+          <w:rFonts w:ascii="Nirmala UI" w:eastAsia="Vrinda" w:hAnsi="Nirmala UI" w:cs="Nirmala UI"/>
+          <w:color w:val="000000"/>
+          <w:sz w:val="28"/>
+          <w:lang w:bidi="bn-IN"/>
+        </w:rPr>
+        <w:t>herd/snail</w:t>
       </w:r>
       <w:r>
         <w:rPr>
@@ -9491,17 +9510,19 @@
           <w:cs/>
           <w:lang w:bidi="bn-IN"/>
         </w:rPr>
-        <w:t>পাল(</w:t>
-      </w:r>
-      <w:r>
+        <w:t>)</w:t>
+      </w:r>
+    </w:p>
+    <w:p>
+      <w:pPr>
+        <w:spacing w:after="0" w:line="240" w:lineRule="auto"/>
         <w:rPr>
           <w:rFonts w:ascii="Nirmala UI" w:eastAsia="Vrinda" w:hAnsi="Nirmala UI" w:cs="Nirmala UI"/>
           <w:color w:val="000000"/>
           <w:sz w:val="28"/>
           <w:lang w:bidi="bn-IN"/>
         </w:rPr>
-        <w:t>herd/snail</w:t>
-      </w:r>
+      </w:pPr>
       <w:r>
         <w:rPr>
           <w:rFonts w:ascii="Nirmala UI" w:eastAsia="Vrinda" w:hAnsi="Nirmala UI" w:cs="Nirmala UI" w:hint="cs"/>
@@ -9510,6 +9531,35 @@
           <w:cs/>
           <w:lang w:bidi="bn-IN"/>
         </w:rPr>
+        <w:t>১৮।</w:t>
+      </w:r>
+      <w:r>
+        <w:rPr>
+          <w:rFonts w:ascii="Nirmala UI" w:eastAsia="Vrinda" w:hAnsi="Nirmala UI" w:cs="Nirmala UI" w:hint="cs"/>
+          <w:color w:val="000000"/>
+          <w:sz w:val="28"/>
+          <w:cs/>
+          <w:lang w:bidi="bn-IN"/>
+        </w:rPr>
+        <w:t>সিদ্ধ (</w:t>
+      </w:r>
+      <w:r>
+        <w:rPr>
+          <w:rFonts w:ascii="Nirmala UI" w:eastAsia="Vrinda" w:hAnsi="Nirmala UI" w:cs="Nirmala UI"/>
+          <w:color w:val="000000"/>
+          <w:sz w:val="28"/>
+          <w:lang w:bidi="bn-IN"/>
+        </w:rPr>
+        <w:t>boil/satisfy</w:t>
+      </w:r>
+      <w:r>
+        <w:rPr>
+          <w:rFonts w:ascii="Nirmala UI" w:eastAsia="Vrinda" w:hAnsi="Nirmala UI" w:cs="Nirmala UI" w:hint="cs"/>
+          <w:color w:val="000000"/>
+          <w:sz w:val="28"/>
+          <w:cs/>
+          <w:lang w:bidi="bn-IN"/>
+        </w:rPr>
         <w:t>)</w:t>
       </w:r>
     </w:p>
@@ -9517,12 +9567,22 @@
       <w:pPr>
         <w:spacing w:after="0" w:line="240" w:lineRule="auto"/>
         <w:rPr>
+          <w:rFonts w:ascii="Nirmala UI" w:eastAsia="Vrinda" w:hAnsi="Nirmala UI" w:cs="Nirmala UI"/>
+          <w:color w:val="000000"/>
+          <w:sz w:val="28"/>
+          <w:lang w:bidi="bn-IN"/>
+        </w:rPr>
+      </w:pPr>
+      <w:r>
+        <w:rPr>
           <w:rFonts w:ascii="Nirmala UI" w:eastAsia="Vrinda" w:hAnsi="Nirmala UI" w:cs="Nirmala UI" w:hint="cs"/>
           <w:color w:val="000000"/>
           <w:sz w:val="28"/>
-          <w:lang w:bidi="bn-IN"/>
-        </w:rPr>
-      </w:pPr>
+          <w:cs/>
+          <w:lang w:bidi="bn-IN"/>
+        </w:rPr>
+        <w:t>১৯।</w:t>
+      </w:r>
       <w:r>
         <w:rPr>
           <w:rFonts w:ascii="Nirmala UI" w:eastAsia="Vrinda" w:hAnsi="Nirmala UI" w:cs="Nirmala UI" w:hint="cs"/>
@@ -9531,7 +9591,25 @@
           <w:cs/>
           <w:lang w:bidi="bn-IN"/>
         </w:rPr>
-        <w:t>১৮।</w:t>
+        <w:t>গ্রাম(</w:t>
+      </w:r>
+      <w:r>
+        <w:rPr>
+          <w:rFonts w:ascii="Nirmala UI" w:eastAsia="Vrinda" w:hAnsi="Nirmala UI" w:cs="Nirmala UI"/>
+          <w:color w:val="000000"/>
+          <w:sz w:val="28"/>
+          <w:lang w:bidi="bn-IN"/>
+        </w:rPr>
+        <w:t>village/</w:t>
+      </w:r>
+      <w:r>
+        <w:rPr>
+          <w:rFonts w:ascii="Nirmala UI" w:eastAsia="Vrinda" w:hAnsi="Nirmala UI" w:cs="Nirmala UI"/>
+          <w:color w:val="000000"/>
+          <w:sz w:val="28"/>
+          <w:lang w:bidi="bn-IN"/>
+        </w:rPr>
+        <w:t>gram-weight</w:t>
       </w:r>
       <w:r>
         <w:rPr>
@@ -9541,17 +9619,19 @@
           <w:cs/>
           <w:lang w:bidi="bn-IN"/>
         </w:rPr>
-        <w:t>সিদ্ধ (</w:t>
-      </w:r>
-      <w:r>
+        <w:t>)</w:t>
+      </w:r>
+    </w:p>
+    <w:p>
+      <w:pPr>
+        <w:spacing w:after="0" w:line="240" w:lineRule="auto"/>
         <w:rPr>
           <w:rFonts w:ascii="Nirmala UI" w:eastAsia="Vrinda" w:hAnsi="Nirmala UI" w:cs="Nirmala UI"/>
           <w:color w:val="000000"/>
           <w:sz w:val="28"/>
           <w:lang w:bidi="bn-IN"/>
         </w:rPr>
-        <w:t>boil/satisfy</w:t>
-      </w:r>
+      </w:pPr>
       <w:r>
         <w:rPr>
           <w:rFonts w:ascii="Nirmala UI" w:eastAsia="Vrinda" w:hAnsi="Nirmala UI" w:cs="Nirmala UI" w:hint="cs"/>
@@ -9560,6 +9640,44 @@
           <w:cs/>
           <w:lang w:bidi="bn-IN"/>
         </w:rPr>
+        <w:t>২০।</w:t>
+      </w:r>
+      <w:r>
+        <w:rPr>
+          <w:rFonts w:ascii="Nirmala UI" w:eastAsia="Vrinda" w:hAnsi="Nirmala UI" w:cs="Nirmala UI"/>
+          <w:color w:val="000000"/>
+          <w:sz w:val="28"/>
+          <w:lang w:bidi="bn-IN"/>
+        </w:rPr>
+        <w:t xml:space="preserve"> </w:t>
+      </w:r>
+      <w:r>
+        <w:rPr>
+          <w:rFonts w:ascii="Nirmala UI" w:eastAsia="Vrinda" w:hAnsi="Nirmala UI" w:cs="Nirmala UI" w:hint="cs"/>
+          <w:color w:val="000000"/>
+          <w:sz w:val="28"/>
+          <w:cs/>
+          <w:lang w:bidi="bn-IN"/>
+        </w:rPr>
+        <w:t>চিনি(</w:t>
+      </w:r>
+      <w:r>
+        <w:rPr>
+          <w:rFonts w:ascii="Nirmala UI" w:eastAsia="Vrinda" w:hAnsi="Nirmala UI" w:cs="Nirmala UI"/>
+          <w:color w:val="000000"/>
+          <w:sz w:val="28"/>
+          <w:lang w:bidi="bn-IN"/>
+        </w:rPr>
+        <w:t>sugar/recognize</w:t>
+      </w:r>
+      <w:r>
+        <w:rPr>
+          <w:rFonts w:ascii="Nirmala UI" w:eastAsia="Vrinda" w:hAnsi="Nirmala UI" w:cs="Nirmala UI" w:hint="cs"/>
+          <w:color w:val="000000"/>
+          <w:sz w:val="28"/>
+          <w:cs/>
+          <w:lang w:bidi="bn-IN"/>
+        </w:rPr>
         <w:t>)</w:t>
       </w:r>
     </w:p>
@@ -9570,6 +9688,7 @@
           <w:rFonts w:ascii="Nirmala UI" w:eastAsia="Vrinda" w:hAnsi="Nirmala UI" w:cs="Nirmala UI" w:hint="cs"/>
           <w:color w:val="000000"/>
           <w:sz w:val="28"/>
+          <w:cs/>
           <w:lang w:bidi="bn-IN"/>
         </w:rPr>
       </w:pPr>
@@ -9581,21 +9700,19 @@
           <w:cs/>
           <w:lang w:bidi="bn-IN"/>
         </w:rPr>
-        <w:t>১৯।</w:t>
+        <w:t>২১। জোড়া(</w:t>
+      </w:r>
+      <w:r>
+        <w:rPr>
+          <w:rFonts w:ascii="Nirmala UI" w:eastAsia="Vrinda" w:hAnsi="Nirmala UI" w:cs="Nirmala UI"/>
+          <w:color w:val="000000"/>
+          <w:sz w:val="28"/>
+          <w:lang w:bidi="bn-IN"/>
+        </w:rPr>
+        <w:t>pair/connect</w:t>
       </w:r>
       <w:bookmarkStart w:id="0" w:name="_GoBack"/>
       <w:bookmarkEnd w:id="0"/>
-    </w:p>
-    <w:p>
-      <w:pPr>
-        <w:spacing w:after="0" w:line="240" w:lineRule="auto"/>
-        <w:rPr>
-          <w:rFonts w:ascii="Nirmala UI" w:eastAsia="Vrinda" w:hAnsi="Nirmala UI" w:cs="Nirmala UI"/>
-          <w:color w:val="000000"/>
-          <w:sz w:val="28"/>
-          <w:lang w:bidi="bn-IN"/>
-        </w:rPr>
-      </w:pPr>
       <w:r>
         <w:rPr>
           <w:rFonts w:ascii="Nirmala UI" w:eastAsia="Vrinda" w:hAnsi="Nirmala UI" w:cs="Nirmala UI" w:hint="cs"/>
@@ -9604,25 +9721,25 @@
           <w:cs/>
           <w:lang w:bidi="bn-IN"/>
         </w:rPr>
-        <w:t>২০।</w:t>
-      </w:r>
-    </w:p>
-    <w:p>
-      <w:pPr>
-        <w:spacing w:after="0" w:line="240" w:lineRule="auto"/>
-        <w:rPr>
-          <w:rFonts w:ascii="Vrinda" w:eastAsia="Vrinda" w:hAnsi="Vrinda" w:cs="Arial Unicode MS" w:hint="cs"/>
-          <w:color w:val="000000"/>
-          <w:sz w:val="28"/>
-          <w:lang w:bidi="bn-IN"/>
-        </w:rPr>
-      </w:pPr>
-    </w:p>
-    <w:p>
-      <w:pPr>
-        <w:spacing w:after="0" w:line="240" w:lineRule="auto"/>
-        <w:rPr>
-          <w:rFonts w:ascii="Vrinda" w:eastAsia="Vrinda" w:hAnsi="Vrinda" w:cs="Arial Unicode MS" w:hint="cs"/>
+        <w:t>)</w:t>
+      </w:r>
+    </w:p>
+    <w:p>
+      <w:pPr>
+        <w:spacing w:after="0" w:line="240" w:lineRule="auto"/>
+        <w:rPr>
+          <w:rFonts w:ascii="Vrinda" w:eastAsia="Vrinda" w:hAnsi="Vrinda" w:cs="Arial Unicode MS"/>
+          <w:color w:val="000000"/>
+          <w:sz w:val="28"/>
+          <w:lang w:bidi="bn-IN"/>
+        </w:rPr>
+      </w:pPr>
+    </w:p>
+    <w:p>
+      <w:pPr>
+        <w:spacing w:after="0" w:line="240" w:lineRule="auto"/>
+        <w:rPr>
+          <w:rFonts w:ascii="Vrinda" w:eastAsia="Vrinda" w:hAnsi="Vrinda" w:cs="Arial Unicode MS"/>
           <w:color w:val="000000"/>
           <w:sz w:val="28"/>
           <w:cs/>

</xml_diff>